<commit_message>
Search prepare (on C)
</commit_message>
<xml_diff>
--- a/Control/docs/протокол.docx
+++ b/Control/docs/протокол.docx
@@ -856,6 +856,11 @@
     </w:p>
     <w:p/>
     <w:p>
+      <w:pPr>
+        <w:rPr>
+          <w:lang w:val="en-US"/>
+        </w:rPr>
+      </w:pPr>
       <w:r>
         <w:rPr>
           <w:noProof/>
@@ -907,6 +912,217 @@
         </w:drawing>
       </w:r>
     </w:p>
+    <w:p>
+      <w:pPr>
+        <w:rPr>
+          <w:lang w:val="en-US"/>
+        </w:rPr>
+      </w:pPr>
+    </w:p>
+    <w:p>
+      <w:pPr>
+        <w:rPr>
+          <w:lang w:val="en-US"/>
+        </w:rPr>
+      </w:pPr>
+    </w:p>
+    <w:p>
+      <w:pPr>
+        <w:pStyle w:val="1"/>
+        <w:rPr>
+          <w:lang w:val="en-US"/>
+        </w:rPr>
+      </w:pPr>
+      <w:r>
+        <w:t>0</w:t>
+      </w:r>
+      <w:r>
+        <w:t>x</w:t>
+      </w:r>
+      <w:r>
+        <w:t>06</w:t>
+      </w:r>
+      <w:proofErr w:type="gramStart"/>
+      <w:r>
+        <w:t xml:space="preserve"> </w:t>
+      </w:r>
+      <w:r>
+        <w:t>И</w:t>
+      </w:r>
+      <w:proofErr w:type="gramEnd"/>
+      <w:r>
+        <w:t>скать резонансную частоту</w:t>
+      </w:r>
+    </w:p>
+    <w:p>
+      <w:r>
+        <w:t>для питающего трансформатора</w:t>
+      </w:r>
+    </w:p>
+    <w:tbl>
+      <w:tblPr>
+        <w:tblStyle w:val="a3"/>
+        <w:tblW w:w="0" w:type="auto"/>
+        <w:tblLook w:val="04A0"/>
+      </w:tblPr>
+      <w:tblGrid>
+        <w:gridCol w:w="1984"/>
+        <w:gridCol w:w="1888"/>
+        <w:gridCol w:w="3042"/>
+      </w:tblGrid>
+      <w:tr>
+        <w:trPr>
+          <w:trHeight w:val="526"/>
+        </w:trPr>
+        <w:tc>
+          <w:tcPr>
+            <w:tcW w:w="0" w:type="auto"/>
+            <w:tcBorders>
+              <w:bottom w:val="single" w:sz="4" w:space="0" w:color="auto"/>
+            </w:tcBorders>
+          </w:tcPr>
+          <w:p>
+            <w:pPr>
+              <w:rPr>
+                <w:lang w:val="en-US"/>
+              </w:rPr>
+            </w:pPr>
+            <w:r>
+              <w:t>2</w:t>
+            </w:r>
+            <w:r>
+              <w:rPr>
+                <w:lang w:val="en-US"/>
+              </w:rPr>
+              <w:t xml:space="preserve"> byte</w:t>
+            </w:r>
+          </w:p>
+          <w:p>
+            <w:pPr>
+              <w:rPr>
+                <w:lang w:val="en-US"/>
+              </w:rPr>
+            </w:pPr>
+          </w:p>
+        </w:tc>
+        <w:tc>
+          <w:tcPr>
+            <w:tcW w:w="0" w:type="auto"/>
+            <w:tcBorders>
+              <w:bottom w:val="single" w:sz="4" w:space="0" w:color="auto"/>
+            </w:tcBorders>
+          </w:tcPr>
+          <w:p>
+            <w:pPr>
+              <w:rPr>
+                <w:lang w:val="en-US"/>
+              </w:rPr>
+            </w:pPr>
+            <w:r>
+              <w:t>2</w:t>
+            </w:r>
+            <w:r>
+              <w:rPr>
+                <w:lang w:val="en-US"/>
+              </w:rPr>
+              <w:t xml:space="preserve"> byte</w:t>
+            </w:r>
+          </w:p>
+          <w:p>
+            <w:pPr>
+              <w:rPr>
+                <w:lang w:val="en-US"/>
+              </w:rPr>
+            </w:pPr>
+          </w:p>
+        </w:tc>
+        <w:tc>
+          <w:tcPr>
+            <w:tcW w:w="0" w:type="auto"/>
+            <w:tcBorders>
+              <w:bottom w:val="single" w:sz="4" w:space="0" w:color="auto"/>
+            </w:tcBorders>
+          </w:tcPr>
+          <w:p>
+            <w:pPr>
+              <w:rPr>
+                <w:lang w:val="en-US"/>
+              </w:rPr>
+            </w:pPr>
+            <w:r>
+              <w:t>2</w:t>
+            </w:r>
+            <w:r>
+              <w:rPr>
+                <w:lang w:val="en-US"/>
+              </w:rPr>
+              <w:t xml:space="preserve"> byte</w:t>
+            </w:r>
+          </w:p>
+          <w:p>
+            <w:pPr>
+              <w:rPr>
+                <w:lang w:val="en-US"/>
+              </w:rPr>
+            </w:pPr>
+          </w:p>
+        </w:tc>
+      </w:tr>
+      <w:tr>
+        <w:trPr>
+          <w:trHeight w:val="1245"/>
+        </w:trPr>
+        <w:tc>
+          <w:tcPr>
+            <w:tcW w:w="0" w:type="auto"/>
+            <w:tcBorders>
+              <w:top w:val="single" w:sz="4" w:space="0" w:color="auto"/>
+            </w:tcBorders>
+          </w:tcPr>
+          <w:p>
+            <w:pPr>
+              <w:spacing w:after="200" w:line="276" w:lineRule="auto"/>
+            </w:pPr>
+            <w:r>
+              <w:t>Старт (период)</w:t>
+            </w:r>
+          </w:p>
+        </w:tc>
+        <w:tc>
+          <w:tcPr>
+            <w:tcW w:w="0" w:type="auto"/>
+            <w:tcBorders>
+              <w:top w:val="single" w:sz="4" w:space="0" w:color="auto"/>
+            </w:tcBorders>
+          </w:tcPr>
+          <w:p>
+            <w:pPr>
+              <w:spacing w:after="200" w:line="276" w:lineRule="auto"/>
+            </w:pPr>
+            <w:r>
+              <w:t>Стоп (период)</w:t>
+            </w:r>
+          </w:p>
+        </w:tc>
+        <w:tc>
+          <w:tcPr>
+            <w:tcW w:w="0" w:type="auto"/>
+            <w:tcBorders>
+              <w:top w:val="single" w:sz="4" w:space="0" w:color="auto"/>
+            </w:tcBorders>
+          </w:tcPr>
+          <w:p>
+            <w:pPr>
+              <w:spacing w:after="200" w:line="276" w:lineRule="auto"/>
+            </w:pPr>
+            <w:r>
+              <w:t>Длительность шага (мс)</w:t>
+            </w:r>
+          </w:p>
+        </w:tc>
+      </w:tr>
+    </w:tbl>
+    <w:p/>
     <w:sectPr>
       <w:pgSz w:w="11906" w:h="16838"/>
       <w:pgMar w:top="568" w:right="850" w:bottom="1134" w:left="1701" w:header="708" w:footer="708" w:gutter="0"/>
@@ -1318,7 +1534,6 @@
   <w:style w:type="character" w:default="1" w:styleId="a0">
     <w:name w:val="Default Paragraph Font"/>
     <w:uiPriority w:val="1"/>
-    <w:semiHidden/>
     <w:unhideWhenUsed/>
   </w:style>
   <w:style w:type="table" w:default="1" w:styleId="a1">

</xml_diff>

<commit_message>
Service and COM prepare
</commit_message>
<xml_diff>
--- a/Control/docs/протокол.docx
+++ b/Control/docs/протокол.docx
@@ -914,20 +914,6 @@
     </w:p>
     <w:p>
       <w:pPr>
-        <w:rPr>
-          <w:lang w:val="en-US"/>
-        </w:rPr>
-      </w:pPr>
-    </w:p>
-    <w:p>
-      <w:pPr>
-        <w:rPr>
-          <w:lang w:val="en-US"/>
-        </w:rPr>
-      </w:pPr>
-    </w:p>
-    <w:p>
-      <w:pPr>
         <w:pStyle w:val="1"/>
         <w:rPr>
           <w:lang w:val="en-US"/>
@@ -1122,6 +1108,150 @@
         </w:tc>
       </w:tr>
     </w:tbl>
+    <w:p>
+      <w:pPr>
+        <w:pStyle w:val="1"/>
+      </w:pPr>
+      <w:r>
+        <w:t>0</w:t>
+      </w:r>
+      <w:r>
+        <w:t>x</w:t>
+      </w:r>
+      <w:r>
+        <w:t>08</w:t>
+      </w:r>
+      <w:proofErr w:type="gramStart"/>
+      <w:r>
+        <w:t xml:space="preserve"> </w:t>
+      </w:r>
+      <w:r>
+        <w:t>О</w:t>
+      </w:r>
+      <w:proofErr w:type="gramEnd"/>
+      <w:r>
+        <w:t>становить поиск/</w:t>
+      </w:r>
+      <w:proofErr w:type="spellStart"/>
+      <w:r>
+        <w:t>шим</w:t>
+      </w:r>
+      <w:proofErr w:type="spellEnd"/>
+    </w:p>
+    <w:p/>
+    <w:p>
+      <w:pPr>
+        <w:pStyle w:val="1"/>
+      </w:pPr>
+    </w:p>
+    <w:p>
+      <w:pPr>
+        <w:pStyle w:val="1"/>
+      </w:pPr>
+      <w:r>
+        <w:t>0</w:t>
+      </w:r>
+      <w:r>
+        <w:t>x</w:t>
+      </w:r>
+      <w:r>
+        <w:t>0</w:t>
+      </w:r>
+      <w:r>
+        <w:rPr>
+          <w:lang w:val="en-US"/>
+        </w:rPr>
+        <w:t>A</w:t>
+      </w:r>
+      <w:proofErr w:type="gramStart"/>
+      <w:r>
+        <w:rPr>
+          <w:lang w:val="en-US"/>
+        </w:rPr>
+        <w:t xml:space="preserve"> </w:t>
+      </w:r>
+      <w:r>
+        <w:t>В</w:t>
+      </w:r>
+      <w:proofErr w:type="gramEnd"/>
+      <w:r>
+        <w:t>ключить генерацию поиска</w:t>
+      </w:r>
+    </w:p>
+    <w:p>
+      <w:r>
+        <w:t>для питающего трансформатора</w:t>
+      </w:r>
+    </w:p>
+    <w:tbl>
+      <w:tblPr>
+        <w:tblStyle w:val="a3"/>
+        <w:tblW w:w="0" w:type="auto"/>
+        <w:tblLook w:val="04A0"/>
+      </w:tblPr>
+      <w:tblGrid>
+        <w:gridCol w:w="1384"/>
+      </w:tblGrid>
+      <w:tr>
+        <w:trPr>
+          <w:trHeight w:val="526"/>
+        </w:trPr>
+        <w:tc>
+          <w:tcPr>
+            <w:tcW w:w="1384" w:type="dxa"/>
+            <w:tcBorders>
+              <w:bottom w:val="single" w:sz="4" w:space="0" w:color="auto"/>
+            </w:tcBorders>
+          </w:tcPr>
+          <w:p>
+            <w:pPr>
+              <w:rPr>
+                <w:lang w:val="en-US"/>
+              </w:rPr>
+            </w:pPr>
+            <w:r>
+              <w:t>2</w:t>
+            </w:r>
+            <w:r>
+              <w:rPr>
+                <w:lang w:val="en-US"/>
+              </w:rPr>
+              <w:t xml:space="preserve"> byte</w:t>
+            </w:r>
+          </w:p>
+          <w:p>
+            <w:pPr>
+              <w:rPr>
+                <w:lang w:val="en-US"/>
+              </w:rPr>
+            </w:pPr>
+          </w:p>
+        </w:tc>
+      </w:tr>
+      <w:tr>
+        <w:trPr>
+          <w:trHeight w:val="1245"/>
+        </w:trPr>
+        <w:tc>
+          <w:tcPr>
+            <w:tcW w:w="1384" w:type="dxa"/>
+            <w:tcBorders>
+              <w:top w:val="single" w:sz="4" w:space="0" w:color="auto"/>
+            </w:tcBorders>
+          </w:tcPr>
+          <w:p>
+            <w:pPr>
+              <w:spacing w:after="200" w:line="276" w:lineRule="auto"/>
+            </w:pPr>
+            <w:r>
+              <w:t>период</w:t>
+            </w:r>
+          </w:p>
+        </w:tc>
+      </w:tr>
+    </w:tbl>
+    <w:p/>
+    <w:p/>
     <w:p/>
     <w:sectPr>
       <w:pgSz w:w="11906" w:h="16838"/>
@@ -1534,6 +1664,7 @@
   <w:style w:type="character" w:default="1" w:styleId="a0">
     <w:name w:val="Default Paragraph Font"/>
     <w:uiPriority w:val="1"/>
+    <w:semiHidden/>
     <w:unhideWhenUsed/>
   </w:style>
   <w:style w:type="table" w:default="1" w:styleId="a1">

</xml_diff>

<commit_message>
2 trackbar redoo start
for feature 1 and 10
</commit_message>
<xml_diff>
--- a/Control/docs/протокол.docx
+++ b/Control/docs/протокол.docx
@@ -375,7 +375,6 @@
       </w:r>
     </w:p>
     <w:p>
-      <w:proofErr w:type="gramStart"/>
       <w:r>
         <w:rPr>
           <w:lang w:val="en-US"/>
@@ -391,7 +390,6 @@
         </w:rPr>
         <w:t>first</w:t>
       </w:r>
-      <w:proofErr w:type="gramEnd"/>
     </w:p>
     <w:p>
       <w:pPr>
@@ -646,15 +644,7 @@
               <w:spacing w:after="200" w:line="276" w:lineRule="auto"/>
             </w:pPr>
             <w:r>
-              <w:t>номер функции (</w:t>
-            </w:r>
-            <w:proofErr w:type="spellStart"/>
-            <w:r>
-              <w:t>фичи</w:t>
-            </w:r>
-            <w:proofErr w:type="spellEnd"/>
-            <w:r>
-              <w:t xml:space="preserve"> </w:t>
+              <w:t xml:space="preserve">номер функции (фичи </w:t>
             </w:r>
             <w:r>
               <w:sym w:font="Wingdings" w:char="F04A"/>
@@ -827,18 +817,10 @@
         <w:t>0</w:t>
       </w:r>
       <w:r>
-        <w:t>4</w:t>
-      </w:r>
-      <w:proofErr w:type="gramStart"/>
-      <w:r>
-        <w:t xml:space="preserve"> </w:t>
-      </w:r>
-      <w:r>
-        <w:t>С</w:t>
-      </w:r>
-      <w:proofErr w:type="gramEnd"/>
-      <w:r>
-        <w:t>конфигурировать таймер</w:t>
+        <w:t xml:space="preserve">4 </w:t>
+      </w:r>
+      <w:r>
+        <w:t>Сконфигурировать таймер</w:t>
       </w:r>
       <w:r>
         <w:t>ы</w:t>
@@ -925,33 +907,24 @@
       <w:r>
         <w:t>06</w:t>
       </w:r>
-      <w:proofErr w:type="gramStart"/>
       <w:r>
         <w:t xml:space="preserve"> </w:t>
       </w:r>
       <w:r>
-        <w:t>И</w:t>
-      </w:r>
-      <w:proofErr w:type="gramEnd"/>
-      <w:r>
-        <w:t>скать резонансную частоту</w:t>
-      </w:r>
-    </w:p>
-    <w:p>
-      <w:r>
-        <w:t>для питающего трансформатора</w:t>
+        <w:t>Искать резонансную частоту</w:t>
       </w:r>
     </w:p>
     <w:tbl>
       <w:tblPr>
         <w:tblStyle w:val="a3"/>
-        <w:tblW w:w="0" w:type="auto"/>
+        <w:tblW w:w="9956" w:type="dxa"/>
         <w:tblLook w:val="04A0"/>
       </w:tblPr>
       <w:tblGrid>
-        <w:gridCol w:w="1984"/>
-        <w:gridCol w:w="1888"/>
-        <w:gridCol w:w="3042"/>
+        <w:gridCol w:w="2404"/>
+        <w:gridCol w:w="2289"/>
+        <w:gridCol w:w="3688"/>
+        <w:gridCol w:w="1575"/>
       </w:tblGrid>
       <w:tr>
         <w:trPr>
@@ -1050,6 +1023,37 @@
             </w:pPr>
           </w:p>
         </w:tc>
+        <w:tc>
+          <w:tcPr>
+            <w:tcW w:w="0" w:type="auto"/>
+            <w:tcBorders>
+              <w:bottom w:val="single" w:sz="4" w:space="0" w:color="auto"/>
+            </w:tcBorders>
+          </w:tcPr>
+          <w:p>
+            <w:pPr>
+              <w:rPr>
+                <w:lang w:val="en-US"/>
+              </w:rPr>
+            </w:pPr>
+            <w:r>
+              <w:t xml:space="preserve">1 </w:t>
+            </w:r>
+            <w:r>
+              <w:rPr>
+                <w:lang w:val="en-US"/>
+              </w:rPr>
+              <w:t>byte</w:t>
+            </w:r>
+          </w:p>
+          <w:p>
+            <w:pPr>
+              <w:rPr>
+                <w:lang w:val="en-US"/>
+              </w:rPr>
+            </w:pPr>
+          </w:p>
+        </w:tc>
       </w:tr>
       <w:tr>
         <w:trPr>
@@ -1103,6 +1107,28 @@
             </w:r>
           </w:p>
         </w:tc>
+        <w:tc>
+          <w:tcPr>
+            <w:tcW w:w="0" w:type="auto"/>
+            <w:tcBorders>
+              <w:top w:val="single" w:sz="4" w:space="0" w:color="auto"/>
+            </w:tcBorders>
+          </w:tcPr>
+          <w:p>
+            <w:pPr>
+              <w:spacing w:after="200" w:line="276" w:lineRule="auto"/>
+              <w:rPr>
+                <w:lang w:val="en-US"/>
+              </w:rPr>
+            </w:pPr>
+            <w:r>
+              <w:rPr>
+                <w:lang w:val="en-US"/>
+              </w:rPr>
+              <w:t>Feature #</w:t>
+            </w:r>
+          </w:p>
+        </w:tc>
       </w:tr>
     </w:tbl>
     <w:p>
@@ -1118,23 +1144,86 @@
       <w:r>
         <w:t>08</w:t>
       </w:r>
-      <w:proofErr w:type="gramStart"/>
       <w:r>
         <w:t xml:space="preserve"> </w:t>
       </w:r>
       <w:r>
-        <w:t>О</w:t>
-      </w:r>
-      <w:proofErr w:type="gramEnd"/>
-      <w:r>
-        <w:t>становить поиск/</w:t>
-      </w:r>
-      <w:proofErr w:type="spellStart"/>
-      <w:r>
-        <w:t>шим</w:t>
-      </w:r>
-      <w:proofErr w:type="spellEnd"/>
+        <w:t>Остановить поиск/шим</w:t>
+      </w:r>
     </w:p>
+    <w:tbl>
+      <w:tblPr>
+        <w:tblStyle w:val="a3"/>
+        <w:tblW w:w="1668" w:type="dxa"/>
+        <w:tblLook w:val="04A0"/>
+      </w:tblPr>
+      <w:tblGrid>
+        <w:gridCol w:w="1668"/>
+      </w:tblGrid>
+      <w:tr>
+        <w:trPr>
+          <w:trHeight w:val="526"/>
+        </w:trPr>
+        <w:tc>
+          <w:tcPr>
+            <w:tcW w:w="1668" w:type="dxa"/>
+            <w:tcBorders>
+              <w:bottom w:val="single" w:sz="4" w:space="0" w:color="auto"/>
+            </w:tcBorders>
+          </w:tcPr>
+          <w:p>
+            <w:pPr>
+              <w:rPr>
+                <w:lang w:val="en-US"/>
+              </w:rPr>
+            </w:pPr>
+            <w:r>
+              <w:t xml:space="preserve">1 </w:t>
+            </w:r>
+            <w:r>
+              <w:rPr>
+                <w:lang w:val="en-US"/>
+              </w:rPr>
+              <w:t>byte</w:t>
+            </w:r>
+          </w:p>
+          <w:p>
+            <w:pPr>
+              <w:rPr>
+                <w:lang w:val="en-US"/>
+              </w:rPr>
+            </w:pPr>
+          </w:p>
+        </w:tc>
+      </w:tr>
+      <w:tr>
+        <w:trPr>
+          <w:trHeight w:val="1245"/>
+        </w:trPr>
+        <w:tc>
+          <w:tcPr>
+            <w:tcW w:w="1668" w:type="dxa"/>
+            <w:tcBorders>
+              <w:top w:val="single" w:sz="4" w:space="0" w:color="auto"/>
+            </w:tcBorders>
+          </w:tcPr>
+          <w:p>
+            <w:pPr>
+              <w:spacing w:after="200" w:line="276" w:lineRule="auto"/>
+              <w:rPr>
+                <w:lang w:val="en-US"/>
+              </w:rPr>
+            </w:pPr>
+            <w:r>
+              <w:rPr>
+                <w:lang w:val="en-US"/>
+              </w:rPr>
+              <w:t>Feature #</w:t>
+            </w:r>
+          </w:p>
+        </w:tc>
+      </w:tr>
+    </w:tbl>
     <w:p/>
     <w:p>
       <w:pPr>
@@ -1160,23 +1249,29 @@
         </w:rPr>
         <w:t>A</w:t>
       </w:r>
-      <w:proofErr w:type="gramStart"/>
       <w:r>
         <w:t xml:space="preserve"> </w:t>
       </w:r>
       <w:r>
-        <w:t>В</w:t>
-      </w:r>
-      <w:proofErr w:type="gramEnd"/>
-      <w:r>
-        <w:t>ключить генерацию поиска</w:t>
+        <w:t xml:space="preserve">Включить </w:t>
+      </w:r>
+      <w:r>
+        <w:t>таймер на частоте (похоже на 0</w:t>
+      </w:r>
+      <w:r>
+        <w:rPr>
+          <w:lang w:val="en-US"/>
+        </w:rPr>
+        <w:t>x</w:t>
+      </w:r>
+      <w:r>
+        <w:t xml:space="preserve">04 </w:t>
+      </w:r>
+      <w:r>
+        <w:t>только для одного таймера)</w:t>
       </w:r>
     </w:p>
-    <w:p>
-      <w:r>
-        <w:t>для питающего трансформатора</w:t>
-      </w:r>
-    </w:p>
+    <w:p/>
     <w:tbl>
       <w:tblPr>
         <w:tblStyle w:val="a3"/>
@@ -1186,6 +1281,7 @@
       <w:tblGrid>
         <w:gridCol w:w="1384"/>
         <w:gridCol w:w="1582"/>
+        <w:gridCol w:w="1582"/>
       </w:tblGrid>
       <w:tr>
         <w:trPr>
@@ -1224,7 +1320,7 @@
         </w:tc>
         <w:tc>
           <w:tcPr>
-            <w:tcW w:w="1384" w:type="dxa"/>
+            <w:tcW w:w="1582" w:type="dxa"/>
             <w:tcBorders>
               <w:bottom w:val="single" w:sz="4" w:space="0" w:color="auto"/>
             </w:tcBorders>
@@ -1243,6 +1339,37 @@
                 <w:lang w:val="en-US"/>
               </w:rPr>
               <w:t xml:space="preserve"> byte</w:t>
+            </w:r>
+          </w:p>
+          <w:p>
+            <w:pPr>
+              <w:rPr>
+                <w:lang w:val="en-US"/>
+              </w:rPr>
+            </w:pPr>
+          </w:p>
+        </w:tc>
+        <w:tc>
+          <w:tcPr>
+            <w:tcW w:w="1582" w:type="dxa"/>
+            <w:tcBorders>
+              <w:bottom w:val="single" w:sz="4" w:space="0" w:color="auto"/>
+            </w:tcBorders>
+          </w:tcPr>
+          <w:p>
+            <w:pPr>
+              <w:rPr>
+                <w:lang w:val="en-US"/>
+              </w:rPr>
+            </w:pPr>
+            <w:r>
+              <w:t xml:space="preserve">1 </w:t>
+            </w:r>
+            <w:r>
+              <w:rPr>
+                <w:lang w:val="en-US"/>
+              </w:rPr>
+              <w:t>byte</w:t>
             </w:r>
           </w:p>
           <w:p>
@@ -1276,7 +1403,7 @@
         </w:tc>
         <w:tc>
           <w:tcPr>
-            <w:tcW w:w="1384" w:type="dxa"/>
+            <w:tcW w:w="1582" w:type="dxa"/>
             <w:tcBorders>
               <w:top w:val="single" w:sz="4" w:space="0" w:color="auto"/>
             </w:tcBorders>
@@ -1287,6 +1414,28 @@
             </w:pPr>
             <w:r>
               <w:t>скважность</w:t>
+            </w:r>
+          </w:p>
+        </w:tc>
+        <w:tc>
+          <w:tcPr>
+            <w:tcW w:w="1582" w:type="dxa"/>
+            <w:tcBorders>
+              <w:top w:val="single" w:sz="4" w:space="0" w:color="auto"/>
+            </w:tcBorders>
+          </w:tcPr>
+          <w:p>
+            <w:pPr>
+              <w:spacing w:after="200" w:line="276" w:lineRule="auto"/>
+              <w:rPr>
+                <w:lang w:val="en-US"/>
+              </w:rPr>
+            </w:pPr>
+            <w:r>
+              <w:rPr>
+                <w:lang w:val="en-US"/>
+              </w:rPr>
+              <w:t>Feature #</w:t>
             </w:r>
           </w:p>
         </w:tc>

</xml_diff>